<commit_message>
cleaned up PPT and Write up document
</commit_message>
<xml_diff>
--- a/Write-Up.docx
+++ b/Write-Up.docx
@@ -177,13 +177,13 @@
         <w:rPr>
           <w:rFonts w:ascii="Bentham" w:hAnsi="Bentham"/>
         </w:rPr>
-        <w:t xml:space="preserve"> current</w:t>
-      </w:r>
-      <w:r>
-        <w:rPr>
-          <w:rFonts w:ascii="Bentham" w:hAnsi="Bentham"/>
-        </w:rPr>
-        <w:t xml:space="preserve"> weather </w:t>
+        <w:t xml:space="preserve"> </w:t>
+      </w:r>
+      <w:r>
+        <w:rPr>
+          <w:rFonts w:ascii="Bentham" w:hAnsi="Bentham"/>
+        </w:rPr>
+        <w:t xml:space="preserve">weather </w:t>
       </w:r>
       <w:r>
         <w:rPr>
@@ -807,9 +807,6 @@
         <w:instrText xml:space="preserve"> INCLUDEPICTURE "https://lh3.googleusercontent.com/MqXjfP02nAcKOYRKUPlW_deVc-sdVc-uAYWR1pgghFUOHtTGXSQphwIZobjzcM1zomNqz6Hb6SuyopzY-VSwj7C1dirEgzgFgVCl2ICvV_Hs1uuIythr_IP7g-3WRUr5jcxbq9czdVk" \* MERGEFORMATINET </w:instrText>
       </w:r>
       <w:r>
-        <w:fldChar w:fldCharType="separate"/>
-      </w:r>
-      <w:r>
         <w:fldChar w:fldCharType="end"/>
       </w:r>
     </w:p>
@@ -819,9 +816,6 @@
       </w:r>
       <w:r>
         <w:instrText xml:space="preserve"> INCLUDEPICTURE "https://lh3.googleusercontent.com/ewpB6oNYw46rmzhs3Mbczajrma1XVhGzV9-KRLcCHYgbL4E-WPay2VWOizUiIDtvZxXcapFYq7rMLP_PsK8YoxyWXY1B9GY7aa280HK2aHrTnSkw_gnVAuIJ_rIoZEafWx2-u8YkU3w" \* MERGEFORMATINET </w:instrText>
-      </w:r>
-      <w:r>
-        <w:fldChar w:fldCharType="separate"/>
       </w:r>
       <w:r>
         <w:fldChar w:fldCharType="end"/>
@@ -1123,9 +1117,6 @@
         <w:instrText xml:space="preserve"> INCLUDEPICTURE "https://lh5.googleusercontent.com/Q8KFG94Y3nra6GP7YreQ0G8ex7uHHLgE_MPNrgAu1DJGEO2QXlKC_peIiezQCKKax1HIVk_wW1WwYLLkgDLXS6r8KJc7pr54Hu610XZlrj5mjsDqkokgyjGMd_gEg2es9lH7bsQqx3U" \* MERGEFORMATINET </w:instrText>
       </w:r>
       <w:r>
-        <w:fldChar w:fldCharType="separate"/>
-      </w:r>
-      <w:r>
         <w:fldChar w:fldCharType="end"/>
       </w:r>
     </w:p>
@@ -1145,9 +1136,6 @@
         <w:instrText xml:space="preserve"> INCLUDEPICTURE "https://lh3.googleusercontent.com/My78CCDEgbW8qVXRZmCAinEilQO-vYkH5h7lQtt_lkg5W35vnh_REBGSqG2FIm8E0IJNWNIkyNSYo3D-Q_r8OnUqTGAX_fVWn94rg5AwcPRpQlUSFqNvw0eMkV7qXjb-m8G_uMmRveU" \* MERGEFORMATINET </w:instrText>
       </w:r>
       <w:r>
-        <w:fldChar w:fldCharType="separate"/>
-      </w:r>
-      <w:r>
         <w:fldChar w:fldCharType="end"/>
       </w:r>
     </w:p>
@@ -1250,9 +1238,6 @@
       </w:r>
       <w:r>
         <w:instrText xml:space="preserve"> INCLUDEPICTURE "https://lh5.googleusercontent.com/DqQF_3IcfMZUnScJtPzS8lYxq15oQT-4mZ_8SOCquLsgnqNw36jcPRMlG0XWSjzqWlMaAXAqLV8g0NOk809Qu8i0uUAgMi0HK8VCNQ6qUkh4xvjwgZzCbMZA4_ujZ00L9-AY_p-FpV8" \* MERGEFORMATINET </w:instrText>
-      </w:r>
-      <w:r>
-        <w:fldChar w:fldCharType="separate"/>
       </w:r>
       <w:r>
         <w:fldChar w:fldCharType="end"/>
@@ -1568,9 +1553,6 @@
         <w:instrText xml:space="preserve"> INCLUDEPICTURE "https://lh6.googleusercontent.com/1ufXUYqLlfyaCZslX4Ib08wFOdphzwh1cZFKN-RsCdKAD3DYDItgu4vW2iwNlLrubWro54SzZ6DWZ8BkmeDFzECkErIi64k7IcBhX3a2mrnav4U3zFQqKKpFH7hsCMzFPZIFrWbQbEY" \* MERGEFORMATINET </w:instrText>
       </w:r>
       <w:r>
-        <w:fldChar w:fldCharType="separate"/>
-      </w:r>
-      <w:r>
         <w:fldChar w:fldCharType="end"/>
       </w:r>
     </w:p>
@@ -1594,9 +1576,6 @@
       </w:r>
       <w:r>
         <w:instrText xml:space="preserve"> INCLUDEPICTURE "https://lh6.googleusercontent.com/lsAsN3k8DBVdU0tMllxNv9rNeCgMtuZnbbhcupzaIUVwlc6JgVdyiKDh6Iv5m7ekMkM5rOGUgz8lGObGX2aM4_BTloZd-mczDrJsOBDg2R4WzYkvbC94PU2gQzIH5KzVV60UZcu6OwE" \* MERGEFORMATINET </w:instrText>
-      </w:r>
-      <w:r>
-        <w:fldChar w:fldCharType="separate"/>
       </w:r>
       <w:r>
         <w:fldChar w:fldCharType="end"/>
@@ -1705,9 +1684,6 @@
         <w:instrText xml:space="preserve"> INCLUDEPICTURE "https://lh5.googleusercontent.com/SEheirGV9D_21h483vMSyhs0aSVwNVKcWBw63yfakPaBNY_OORLD2mZjkhg77HS1HsYHdSd0lxgfpoQt5Cmzk84z-_0e7flUqIlIu_lfooTUykkXTlN8eaYCQmwjOcPd7xaWzfu0a4Q" \* MERGEFORMATINET </w:instrText>
       </w:r>
       <w:r>
-        <w:fldChar w:fldCharType="separate"/>
-      </w:r>
-      <w:r>
         <w:fldChar w:fldCharType="end"/>
       </w:r>
     </w:p>
@@ -1936,378 +1912,615 @@
         <w:instrText xml:space="preserve"> INCLUDEPICTURE "https://lh3.googleusercontent.com/gmW0jSChUthetDvwriL5FNMu76B-4lFYohEzhXsEwiIVzPRvoHlaDjFN8yjUjToeO8Z2M78g_q8eaSCYJ27pxjU8iWvTLXtswLp4OdiNo2XvUK-6RN-PZThVB1KCstcW0GYcw6ueYVE" \* MERGEFORMATINET </w:instrText>
       </w:r>
       <w:r>
+        <w:fldChar w:fldCharType="end"/>
+      </w:r>
+    </w:p>
+    <w:p>
+      <w:pPr>
+        <w:rPr>
+          <w:rFonts w:ascii="Bentham" w:hAnsi="Bentham"/>
+        </w:rPr>
+      </w:pPr>
+    </w:p>
+    <w:p>
+      <w:pPr>
+        <w:jc w:val="center"/>
+        <w:rPr>
+          <w:rFonts w:ascii="Bentham" w:hAnsi="Bentham"/>
+        </w:rPr>
+      </w:pPr>
+    </w:p>
+    <w:p>
+      <w:pPr>
+        <w:jc w:val="center"/>
+        <w:rPr>
+          <w:rFonts w:ascii="Bentham" w:hAnsi="Bentham"/>
+        </w:rPr>
+      </w:pPr>
+    </w:p>
+    <w:p>
+      <w:pPr>
+        <w:jc w:val="center"/>
+        <w:rPr>
+          <w:rFonts w:ascii="Bentham" w:hAnsi="Bentham"/>
+        </w:rPr>
+      </w:pPr>
+    </w:p>
+    <w:p>
+      <w:pPr>
+        <w:jc w:val="center"/>
+        <w:rPr>
+          <w:rFonts w:ascii="Bentham" w:hAnsi="Bentham"/>
+        </w:rPr>
+      </w:pPr>
+    </w:p>
+    <w:p>
+      <w:pPr>
+        <w:jc w:val="center"/>
+        <w:rPr>
+          <w:rFonts w:ascii="Bentham" w:hAnsi="Bentham"/>
+        </w:rPr>
+      </w:pPr>
+    </w:p>
+    <w:p>
+      <w:pPr>
+        <w:jc w:val="center"/>
+        <w:rPr>
+          <w:rFonts w:ascii="Bentham" w:hAnsi="Bentham"/>
+        </w:rPr>
+      </w:pPr>
+    </w:p>
+    <w:p>
+      <w:pPr>
+        <w:jc w:val="center"/>
+        <w:rPr>
+          <w:rFonts w:ascii="Bentham" w:hAnsi="Bentham"/>
+        </w:rPr>
+      </w:pPr>
+    </w:p>
+    <w:p>
+      <w:pPr>
+        <w:jc w:val="center"/>
+        <w:rPr>
+          <w:rFonts w:ascii="Bentham" w:hAnsi="Bentham"/>
+        </w:rPr>
+      </w:pPr>
+    </w:p>
+    <w:p>
+      <w:pPr>
+        <w:jc w:val="center"/>
+        <w:rPr>
+          <w:rFonts w:ascii="Bentham" w:hAnsi="Bentham"/>
+        </w:rPr>
+      </w:pPr>
+    </w:p>
+    <w:p>
+      <w:pPr>
+        <w:jc w:val="center"/>
+        <w:rPr>
+          <w:rFonts w:ascii="Bentham" w:hAnsi="Bentham"/>
+        </w:rPr>
+      </w:pPr>
+    </w:p>
+    <w:p>
+      <w:pPr>
+        <w:jc w:val="center"/>
+        <w:rPr>
+          <w:rFonts w:ascii="Bentham" w:hAnsi="Bentham"/>
+        </w:rPr>
+      </w:pPr>
+    </w:p>
+    <w:p>
+      <w:pPr>
+        <w:jc w:val="center"/>
+        <w:rPr>
+          <w:rFonts w:ascii="Bentham" w:hAnsi="Bentham"/>
+        </w:rPr>
+      </w:pPr>
+    </w:p>
+    <w:p>
+      <w:pPr>
+        <w:jc w:val="center"/>
+        <w:rPr>
+          <w:rFonts w:ascii="Bentham" w:hAnsi="Bentham"/>
+        </w:rPr>
+      </w:pPr>
+    </w:p>
+    <w:p>
+      <w:pPr>
+        <w:jc w:val="center"/>
+        <w:rPr>
+          <w:rFonts w:ascii="Bentham" w:hAnsi="Bentham"/>
+        </w:rPr>
+      </w:pPr>
+    </w:p>
+    <w:p>
+      <w:pPr>
+        <w:jc w:val="center"/>
+        <w:rPr>
+          <w:rFonts w:ascii="Bentham" w:hAnsi="Bentham"/>
+        </w:rPr>
+      </w:pPr>
+    </w:p>
+    <w:p>
+      <w:pPr>
+        <w:jc w:val="center"/>
+        <w:rPr>
+          <w:rFonts w:ascii="Bentham" w:hAnsi="Bentham"/>
+        </w:rPr>
+      </w:pPr>
+    </w:p>
+    <w:p>
+      <w:pPr>
+        <w:jc w:val="center"/>
+        <w:rPr>
+          <w:rFonts w:ascii="Bentham" w:hAnsi="Bentham"/>
+        </w:rPr>
+      </w:pPr>
+    </w:p>
+    <w:p>
+      <w:pPr>
+        <w:jc w:val="center"/>
+        <w:rPr>
+          <w:rFonts w:ascii="Bentham" w:hAnsi="Bentham"/>
+        </w:rPr>
+      </w:pPr>
+    </w:p>
+    <w:p>
+      <w:pPr>
+        <w:jc w:val="center"/>
+        <w:rPr>
+          <w:rFonts w:ascii="Bentham" w:hAnsi="Bentham"/>
+        </w:rPr>
+      </w:pPr>
+    </w:p>
+    <w:p>
+      <w:pPr>
+        <w:jc w:val="center"/>
+        <w:rPr>
+          <w:rFonts w:ascii="Bentham" w:hAnsi="Bentham"/>
+        </w:rPr>
+      </w:pPr>
+    </w:p>
+    <w:p>
+      <w:pPr>
+        <w:jc w:val="center"/>
+        <w:rPr>
+          <w:rFonts w:ascii="Bentham" w:hAnsi="Bentham"/>
+        </w:rPr>
+      </w:pPr>
+    </w:p>
+    <w:p>
+      <w:pPr>
+        <w:jc w:val="center"/>
+        <w:rPr>
+          <w:rFonts w:ascii="Bentham" w:hAnsi="Bentham"/>
+        </w:rPr>
+      </w:pPr>
+    </w:p>
+    <w:p>
+      <w:pPr>
+        <w:jc w:val="center"/>
+        <w:rPr>
+          <w:rFonts w:ascii="Bentham" w:hAnsi="Bentham"/>
+        </w:rPr>
+      </w:pPr>
+      <w:r>
+        <w:rPr>
+          <w:rFonts w:ascii="Bentham" w:hAnsi="Bentham"/>
+        </w:rPr>
+        <w:t>The line equation for 2015 is y = 6076.81x + 41442.05</w:t>
+      </w:r>
+    </w:p>
+    <w:p>
+      <w:pPr>
+        <w:jc w:val="center"/>
+        <w:rPr>
+          <w:rFonts w:ascii="Bentham" w:hAnsi="Bentham"/>
+        </w:rPr>
+      </w:pPr>
+      <w:r>
+        <w:rPr>
+          <w:rFonts w:ascii="Bentham" w:hAnsi="Bentham"/>
+        </w:rPr>
+        <w:t>The r-Squared for 2015 is 0.004458147154015406</w:t>
+      </w:r>
+    </w:p>
+    <w:p>
+      <w:pPr>
+        <w:jc w:val="center"/>
+        <w:rPr>
+          <w:rFonts w:ascii="Bentham" w:hAnsi="Bentham"/>
+        </w:rPr>
+      </w:pPr>
+    </w:p>
+    <w:p>
+      <w:pPr>
+        <w:jc w:val="center"/>
+        <w:rPr>
+          <w:rFonts w:ascii="Bentham" w:hAnsi="Bentham"/>
+        </w:rPr>
+      </w:pPr>
+      <w:r>
+        <w:rPr>
+          <w:rFonts w:ascii="Bentham" w:hAnsi="Bentham"/>
+        </w:rPr>
+        <w:t>The line equation for 2016 is y = 25900.41x + 17284.68</w:t>
+      </w:r>
+    </w:p>
+    <w:p>
+      <w:pPr>
+        <w:jc w:val="center"/>
+        <w:rPr>
+          <w:rFonts w:ascii="Bentham" w:hAnsi="Bentham"/>
+        </w:rPr>
+      </w:pPr>
+      <w:r>
+        <w:rPr>
+          <w:rFonts w:ascii="Bentham" w:hAnsi="Bentham"/>
+        </w:rPr>
+        <w:t>The r-Squared for 2016 is 0.10472518139494967</w:t>
+      </w:r>
+    </w:p>
+    <w:p>
+      <w:pPr>
+        <w:jc w:val="center"/>
+        <w:rPr>
+          <w:rFonts w:ascii="Bentham" w:hAnsi="Bentham"/>
+        </w:rPr>
+      </w:pPr>
+    </w:p>
+    <w:p>
+      <w:pPr>
+        <w:jc w:val="center"/>
+        <w:rPr>
+          <w:rFonts w:ascii="Bentham" w:hAnsi="Bentham"/>
+        </w:rPr>
+      </w:pPr>
+      <w:r>
+        <w:rPr>
+          <w:rFonts w:ascii="Bentham" w:hAnsi="Bentham"/>
+        </w:rPr>
+        <w:t>The line equation for 2017 is y = 28068.11x + 11416.46</w:t>
+      </w:r>
+    </w:p>
+    <w:p>
+      <w:pPr>
+        <w:jc w:val="center"/>
+        <w:rPr>
+          <w:rFonts w:ascii="Bentham" w:hAnsi="Bentham"/>
+        </w:rPr>
+      </w:pPr>
+      <w:r>
+        <w:rPr>
+          <w:rFonts w:ascii="Bentham" w:hAnsi="Bentham"/>
+        </w:rPr>
+        <w:t>The r-Squared for 2017 is 0.09341235056496099</w:t>
+      </w:r>
+    </w:p>
+    <w:p>
+      <w:pPr>
+        <w:jc w:val="center"/>
+        <w:rPr>
+          <w:rFonts w:ascii="Bentham" w:hAnsi="Bentham"/>
+        </w:rPr>
+      </w:pPr>
+    </w:p>
+    <w:p>
+      <w:pPr>
+        <w:jc w:val="center"/>
+        <w:rPr>
+          <w:rFonts w:ascii="Bentham" w:hAnsi="Bentham"/>
+        </w:rPr>
+      </w:pPr>
+      <w:r>
+        <w:rPr>
+          <w:rFonts w:ascii="Bentham" w:hAnsi="Bentham"/>
+        </w:rPr>
+        <w:t>The line equation for 2018 is y = 76348.44x + -48057.92</w:t>
+      </w:r>
+    </w:p>
+    <w:p>
+      <w:pPr>
+        <w:jc w:val="center"/>
+        <w:rPr>
+          <w:rFonts w:ascii="Bentham" w:hAnsi="Bentham"/>
+        </w:rPr>
+      </w:pPr>
+      <w:r>
+        <w:rPr>
+          <w:rFonts w:ascii="Bentham" w:hAnsi="Bentham"/>
+        </w:rPr>
+        <w:t>The r-Squared for 2018 is 0.4123616254754726</w:t>
+      </w:r>
+    </w:p>
+    <w:p>
+      <w:pPr>
+        <w:rPr>
+          <w:rFonts w:ascii="Bentham" w:hAnsi="Bentham"/>
+        </w:rPr>
+      </w:pPr>
+    </w:p>
+    <w:p>
+      <w:pPr>
+        <w:rPr>
+          <w:rFonts w:ascii="Bentham" w:hAnsi="Bentham"/>
+        </w:rPr>
+      </w:pPr>
+    </w:p>
+    <w:p>
+      <w:pPr>
+        <w:rPr>
+          <w:rFonts w:ascii="Bentham" w:hAnsi="Bentham"/>
+        </w:rPr>
+      </w:pPr>
+    </w:p>
+    <w:p>
+      <w:pPr>
+        <w:rPr>
+          <w:rFonts w:ascii="Bentham" w:hAnsi="Bentham"/>
+        </w:rPr>
+      </w:pPr>
+    </w:p>
+    <w:p>
+      <w:pPr>
+        <w:rPr>
+          <w:rFonts w:ascii="Bentham" w:hAnsi="Bentham"/>
+        </w:rPr>
+      </w:pPr>
+      <w:r>
+        <w:rPr>
+          <w:rFonts w:ascii="Bentham" w:hAnsi="Bentham"/>
+        </w:rPr>
+        <w:t>Does the</w:t>
+      </w:r>
+      <w:r>
+        <w:rPr>
+          <w:rFonts w:ascii="Bentham" w:hAnsi="Bentham"/>
+        </w:rPr>
+        <w:t xml:space="preserve"> </w:t>
+      </w:r>
+      <w:r>
+        <w:rPr>
+          <w:rFonts w:ascii="Bentham" w:hAnsi="Bentham"/>
+        </w:rPr>
+        <w:t>weather forecast affect the price of avocados?</w:t>
+      </w:r>
+    </w:p>
+    <w:p>
+      <w:pPr>
+        <w:ind w:left="720"/>
+        <w:rPr>
+          <w:rFonts w:ascii="Bentham" w:hAnsi="Bentham"/>
+          <w:u w:val="single"/>
+        </w:rPr>
+      </w:pPr>
+      <w:r>
+        <w:rPr>
+          <w:rFonts w:ascii="Bentham" w:hAnsi="Bentham"/>
+          <w:u w:val="single"/>
+        </w:rPr>
+        <w:t>City Weather vs. Avocado Prices</w:t>
+      </w:r>
+    </w:p>
+    <w:p>
+      <w:pPr>
+        <w:ind w:left="720"/>
+        <w:rPr>
+          <w:rFonts w:ascii="Bentham" w:hAnsi="Bentham"/>
+        </w:rPr>
+      </w:pPr>
+    </w:p>
+    <w:p>
+      <w:pPr>
+        <w:ind w:left="720"/>
+        <w:rPr>
+          <w:rFonts w:ascii="Bentham" w:hAnsi="Bentham"/>
+        </w:rPr>
+      </w:pPr>
+      <w:r>
+        <w:rPr>
+          <w:rFonts w:ascii="Bentham" w:hAnsi="Bentham"/>
+        </w:rPr>
+        <w:t xml:space="preserve">With the limited weather data available for educational </w:t>
+      </w:r>
+      <w:r>
+        <w:rPr>
+          <w:rFonts w:ascii="Bentham" w:hAnsi="Bentham"/>
+        </w:rPr>
+        <w:t>purposes,</w:t>
+      </w:r>
+      <w:r>
+        <w:rPr>
+          <w:rFonts w:ascii="Bentham" w:hAnsi="Bentham"/>
+        </w:rPr>
+        <w:t xml:space="preserve"> we were able to use that data and compare the average avocado prices to </w:t>
+      </w:r>
+      <w:r>
+        <w:rPr>
+          <w:rFonts w:ascii="Bentham" w:hAnsi="Bentham"/>
+        </w:rPr>
+        <w:t xml:space="preserve">attempt to find a correlation between city weather temperature and avocado prices. </w:t>
+      </w:r>
+    </w:p>
+    <w:p>
+      <w:pPr>
+        <w:ind w:left="720"/>
+        <w:rPr>
+          <w:rFonts w:ascii="Bentham" w:hAnsi="Bentham"/>
+        </w:rPr>
+      </w:pPr>
+    </w:p>
+    <w:p>
+      <w:pPr>
+        <w:ind w:left="720"/>
+        <w:rPr>
+          <w:rFonts w:ascii="Bentham" w:hAnsi="Bentham"/>
+        </w:rPr>
+      </w:pPr>
+      <w:r>
+        <w:rPr>
+          <w:rFonts w:ascii="Bentham" w:hAnsi="Bentham"/>
+        </w:rPr>
+        <w:t xml:space="preserve">By completing an API pull from </w:t>
+      </w:r>
+      <w:proofErr w:type="spellStart"/>
+      <w:proofErr w:type="gramStart"/>
+      <w:r>
+        <w:rPr>
+          <w:rFonts w:ascii="Bentham" w:hAnsi="Bentham"/>
+        </w:rPr>
+        <w:t>OpenWeather</w:t>
+      </w:r>
+      <w:proofErr w:type="spellEnd"/>
+      <w:r>
+        <w:rPr>
+          <w:rFonts w:ascii="Bentham" w:hAnsi="Bentham"/>
+        </w:rPr>
+        <w:t xml:space="preserve">  and</w:t>
+      </w:r>
+      <w:proofErr w:type="gramEnd"/>
+      <w:r>
+        <w:rPr>
+          <w:rFonts w:ascii="Bentham" w:hAnsi="Bentham"/>
+        </w:rPr>
+        <w:t xml:space="preserve"> using the cleaned avocado data with city and prices information, our team was able to create the following data. </w:t>
+      </w:r>
+    </w:p>
+    <w:p>
+      <w:pPr>
+        <w:rPr>
+          <w:rFonts w:ascii="Bentham" w:hAnsi="Bentham"/>
+        </w:rPr>
+      </w:pPr>
+    </w:p>
+    <w:p>
+      <w:pPr>
+        <w:rPr>
+          <w:rFonts w:ascii="Bentham" w:hAnsi="Bentham"/>
+        </w:rPr>
+      </w:pPr>
+    </w:p>
+    <w:p>
+      <w:pPr>
+        <w:rPr>
+          <w:rFonts w:ascii="Bentham" w:hAnsi="Bentham"/>
+        </w:rPr>
+      </w:pPr>
+      <w:r>
+        <w:rPr>
+          <w:noProof/>
+        </w:rPr>
+        <w:drawing>
+          <wp:anchor distT="0" distB="0" distL="114300" distR="114300" simplePos="0" relativeHeight="251667456" behindDoc="0" locked="0" layoutInCell="1" allowOverlap="1" wp14:anchorId="550C5948" wp14:editId="079D7BDF">
+            <wp:simplePos x="0" y="0"/>
+            <wp:positionH relativeFrom="column">
+              <wp:posOffset>152400</wp:posOffset>
+            </wp:positionH>
+            <wp:positionV relativeFrom="paragraph">
+              <wp:posOffset>137795</wp:posOffset>
+            </wp:positionV>
+            <wp:extent cx="4775200" cy="3417570"/>
+            <wp:effectExtent l="0" t="0" r="0" b="0"/>
+            <wp:wrapThrough wrapText="bothSides">
+              <wp:wrapPolygon edited="0">
+                <wp:start x="14304" y="321"/>
+                <wp:lineTo x="8502" y="482"/>
+                <wp:lineTo x="2240" y="1124"/>
+                <wp:lineTo x="2240" y="1766"/>
+                <wp:lineTo x="1149" y="2007"/>
+                <wp:lineTo x="1149" y="2729"/>
+                <wp:lineTo x="2240" y="3050"/>
+                <wp:lineTo x="1609" y="3612"/>
+                <wp:lineTo x="1091" y="4174"/>
+                <wp:lineTo x="1149" y="4656"/>
+                <wp:lineTo x="1953" y="5619"/>
+                <wp:lineTo x="2240" y="5619"/>
+                <wp:lineTo x="1379" y="6020"/>
+                <wp:lineTo x="345" y="6742"/>
+                <wp:lineTo x="287" y="7064"/>
+                <wp:lineTo x="287" y="13324"/>
+                <wp:lineTo x="1091" y="14609"/>
+                <wp:lineTo x="1149" y="15010"/>
+                <wp:lineTo x="1896" y="15893"/>
+                <wp:lineTo x="2240" y="15893"/>
+                <wp:lineTo x="1149" y="16455"/>
+                <wp:lineTo x="1149" y="17097"/>
+                <wp:lineTo x="2240" y="17177"/>
+                <wp:lineTo x="2240" y="19906"/>
+                <wp:lineTo x="12064" y="21191"/>
+                <wp:lineTo x="12351" y="21191"/>
+                <wp:lineTo x="21198" y="19906"/>
+                <wp:lineTo x="21313" y="1686"/>
+                <wp:lineTo x="14591" y="321"/>
+                <wp:lineTo x="14304" y="321"/>
+              </wp:wrapPolygon>
+            </wp:wrapThrough>
+            <wp:docPr id="1" name="Picture 1" descr="Chart, scatter chart&#10;&#10;Description automatically generated"/>
+            <wp:cNvGraphicFramePr>
+              <a:graphicFrameLocks xmlns:a="http://schemas.openxmlformats.org/drawingml/2006/main" noChangeAspect="1"/>
+            </wp:cNvGraphicFramePr>
+            <a:graphic xmlns:a="http://schemas.openxmlformats.org/drawingml/2006/main">
+              <a:graphicData uri="http://schemas.openxmlformats.org/drawingml/2006/picture">
+                <pic:pic xmlns:pic="http://schemas.openxmlformats.org/drawingml/2006/picture">
+                  <pic:nvPicPr>
+                    <pic:cNvPr id="1" name="Picture 1" descr="Chart, scatter chart&#10;&#10;Description automatically generated"/>
+                    <pic:cNvPicPr>
+                      <a:picLocks noChangeAspect="1" noChangeArrowheads="1"/>
+                    </pic:cNvPicPr>
+                  </pic:nvPicPr>
+                  <pic:blipFill>
+                    <a:blip r:embed="rId14">
+                      <a:extLst>
+                        <a:ext uri="{28A0092B-C50C-407E-A947-70E740481C1C}">
+                          <a14:useLocalDpi xmlns:a14="http://schemas.microsoft.com/office/drawing/2010/main" val="0"/>
+                        </a:ext>
+                      </a:extLst>
+                    </a:blip>
+                    <a:srcRect/>
+                    <a:stretch>
+                      <a:fillRect/>
+                    </a:stretch>
+                  </pic:blipFill>
+                  <pic:spPr bwMode="auto">
+                    <a:xfrm>
+                      <a:off x="0" y="0"/>
+                      <a:ext cx="4775200" cy="3417570"/>
+                    </a:xfrm>
+                    <a:prstGeom prst="rect">
+                      <a:avLst/>
+                    </a:prstGeom>
+                    <a:noFill/>
+                    <a:ln>
+                      <a:noFill/>
+                    </a:ln>
+                  </pic:spPr>
+                </pic:pic>
+              </a:graphicData>
+            </a:graphic>
+            <wp14:sizeRelH relativeFrom="page">
+              <wp14:pctWidth>0</wp14:pctWidth>
+            </wp14:sizeRelH>
+            <wp14:sizeRelV relativeFrom="page">
+              <wp14:pctHeight>0</wp14:pctHeight>
+            </wp14:sizeRelV>
+          </wp:anchor>
+        </w:drawing>
+      </w:r>
+    </w:p>
+    <w:p>
+      <w:r>
+        <w:fldChar w:fldCharType="begin"/>
+      </w:r>
+      <w:r>
+        <w:instrText xml:space="preserve"> INCLUDEPICTURE "https://lh5.googleusercontent.com/aUY9Li6ghhlgHnzVUJK4Q21a3RiU8_SKKJDQFmKCy3c0S4Yfd2n4iWh4ythCCl4wL0r6K70la64b4xFilfw-WLsi98gVFNG0nONR1hzeL_EruFzZBT9D_cBAvD6ytJryPaKESviOeHI" \* MERGEFORMATINET </w:instrText>
+      </w:r>
+      <w:r>
         <w:fldChar w:fldCharType="separate"/>
       </w:r>
       <w:r>
         <w:fldChar w:fldCharType="end"/>
       </w:r>
-    </w:p>
-    <w:p>
-      <w:pPr>
-        <w:rPr>
-          <w:rFonts w:ascii="Bentham" w:hAnsi="Bentham"/>
-        </w:rPr>
-      </w:pPr>
-    </w:p>
-    <w:p>
-      <w:pPr>
-        <w:jc w:val="center"/>
-        <w:rPr>
-          <w:rFonts w:ascii="Bentham" w:hAnsi="Bentham"/>
-        </w:rPr>
-      </w:pPr>
-    </w:p>
-    <w:p>
-      <w:pPr>
-        <w:jc w:val="center"/>
-        <w:rPr>
-          <w:rFonts w:ascii="Bentham" w:hAnsi="Bentham"/>
-        </w:rPr>
-      </w:pPr>
-    </w:p>
-    <w:p>
-      <w:pPr>
-        <w:jc w:val="center"/>
-        <w:rPr>
-          <w:rFonts w:ascii="Bentham" w:hAnsi="Bentham"/>
-        </w:rPr>
-      </w:pPr>
-    </w:p>
-    <w:p>
-      <w:pPr>
-        <w:jc w:val="center"/>
-        <w:rPr>
-          <w:rFonts w:ascii="Bentham" w:hAnsi="Bentham"/>
-        </w:rPr>
-      </w:pPr>
-    </w:p>
-    <w:p>
-      <w:pPr>
-        <w:jc w:val="center"/>
-        <w:rPr>
-          <w:rFonts w:ascii="Bentham" w:hAnsi="Bentham"/>
-        </w:rPr>
-      </w:pPr>
-    </w:p>
-    <w:p>
-      <w:pPr>
-        <w:jc w:val="center"/>
-        <w:rPr>
-          <w:rFonts w:ascii="Bentham" w:hAnsi="Bentham"/>
-        </w:rPr>
-      </w:pPr>
-    </w:p>
-    <w:p>
-      <w:pPr>
-        <w:jc w:val="center"/>
-        <w:rPr>
-          <w:rFonts w:ascii="Bentham" w:hAnsi="Bentham"/>
-        </w:rPr>
-      </w:pPr>
-    </w:p>
-    <w:p>
-      <w:pPr>
-        <w:jc w:val="center"/>
-        <w:rPr>
-          <w:rFonts w:ascii="Bentham" w:hAnsi="Bentham"/>
-        </w:rPr>
-      </w:pPr>
-    </w:p>
-    <w:p>
-      <w:pPr>
-        <w:jc w:val="center"/>
-        <w:rPr>
-          <w:rFonts w:ascii="Bentham" w:hAnsi="Bentham"/>
-        </w:rPr>
-      </w:pPr>
-    </w:p>
-    <w:p>
-      <w:pPr>
-        <w:jc w:val="center"/>
-        <w:rPr>
-          <w:rFonts w:ascii="Bentham" w:hAnsi="Bentham"/>
-        </w:rPr>
-      </w:pPr>
-    </w:p>
-    <w:p>
-      <w:pPr>
-        <w:jc w:val="center"/>
-        <w:rPr>
-          <w:rFonts w:ascii="Bentham" w:hAnsi="Bentham"/>
-        </w:rPr>
-      </w:pPr>
-    </w:p>
-    <w:p>
-      <w:pPr>
-        <w:jc w:val="center"/>
-        <w:rPr>
-          <w:rFonts w:ascii="Bentham" w:hAnsi="Bentham"/>
-        </w:rPr>
-      </w:pPr>
-    </w:p>
-    <w:p>
-      <w:pPr>
-        <w:jc w:val="center"/>
-        <w:rPr>
-          <w:rFonts w:ascii="Bentham" w:hAnsi="Bentham"/>
-        </w:rPr>
-      </w:pPr>
-    </w:p>
-    <w:p>
-      <w:pPr>
-        <w:jc w:val="center"/>
-        <w:rPr>
-          <w:rFonts w:ascii="Bentham" w:hAnsi="Bentham"/>
-        </w:rPr>
-      </w:pPr>
-    </w:p>
-    <w:p>
-      <w:pPr>
-        <w:jc w:val="center"/>
-        <w:rPr>
-          <w:rFonts w:ascii="Bentham" w:hAnsi="Bentham"/>
-        </w:rPr>
-      </w:pPr>
-    </w:p>
-    <w:p>
-      <w:pPr>
-        <w:jc w:val="center"/>
-        <w:rPr>
-          <w:rFonts w:ascii="Bentham" w:hAnsi="Bentham"/>
-        </w:rPr>
-      </w:pPr>
-    </w:p>
-    <w:p>
-      <w:pPr>
-        <w:jc w:val="center"/>
-        <w:rPr>
-          <w:rFonts w:ascii="Bentham" w:hAnsi="Bentham"/>
-        </w:rPr>
-      </w:pPr>
-    </w:p>
-    <w:p>
-      <w:pPr>
-        <w:jc w:val="center"/>
-        <w:rPr>
-          <w:rFonts w:ascii="Bentham" w:hAnsi="Bentham"/>
-        </w:rPr>
-      </w:pPr>
-    </w:p>
-    <w:p>
-      <w:pPr>
-        <w:jc w:val="center"/>
-        <w:rPr>
-          <w:rFonts w:ascii="Bentham" w:hAnsi="Bentham"/>
-        </w:rPr>
-      </w:pPr>
-    </w:p>
-    <w:p>
-      <w:pPr>
-        <w:jc w:val="center"/>
-        <w:rPr>
-          <w:rFonts w:ascii="Bentham" w:hAnsi="Bentham"/>
-        </w:rPr>
-      </w:pPr>
-    </w:p>
-    <w:p>
-      <w:pPr>
-        <w:jc w:val="center"/>
-        <w:rPr>
-          <w:rFonts w:ascii="Bentham" w:hAnsi="Bentham"/>
-        </w:rPr>
-      </w:pPr>
-    </w:p>
-    <w:p>
-      <w:pPr>
-        <w:jc w:val="center"/>
-        <w:rPr>
-          <w:rFonts w:ascii="Bentham" w:hAnsi="Bentham"/>
-        </w:rPr>
-      </w:pPr>
-    </w:p>
-    <w:p>
-      <w:pPr>
-        <w:jc w:val="center"/>
-        <w:rPr>
-          <w:rFonts w:ascii="Bentham" w:hAnsi="Bentham"/>
-        </w:rPr>
-      </w:pPr>
-      <w:r>
-        <w:rPr>
-          <w:rFonts w:ascii="Bentham" w:hAnsi="Bentham"/>
-        </w:rPr>
-        <w:t>The line equation for 2015 is y = 6076.81x + 41442.05</w:t>
-      </w:r>
-    </w:p>
-    <w:p>
-      <w:pPr>
-        <w:jc w:val="center"/>
-        <w:rPr>
-          <w:rFonts w:ascii="Bentham" w:hAnsi="Bentham"/>
-        </w:rPr>
-      </w:pPr>
-      <w:r>
-        <w:rPr>
-          <w:rFonts w:ascii="Bentham" w:hAnsi="Bentham"/>
-        </w:rPr>
-        <w:t>The r-Squared for 2015 is 0.004458147154015406</w:t>
-      </w:r>
-    </w:p>
-    <w:p>
-      <w:pPr>
-        <w:jc w:val="center"/>
-        <w:rPr>
-          <w:rFonts w:ascii="Bentham" w:hAnsi="Bentham"/>
-        </w:rPr>
-      </w:pPr>
-    </w:p>
-    <w:p>
-      <w:pPr>
-        <w:jc w:val="center"/>
-        <w:rPr>
-          <w:rFonts w:ascii="Bentham" w:hAnsi="Bentham"/>
-        </w:rPr>
-      </w:pPr>
-      <w:r>
-        <w:rPr>
-          <w:rFonts w:ascii="Bentham" w:hAnsi="Bentham"/>
-        </w:rPr>
-        <w:t>The line equation for 2016 is y = 25900.41x + 17284.68</w:t>
-      </w:r>
-    </w:p>
-    <w:p>
-      <w:pPr>
-        <w:jc w:val="center"/>
-        <w:rPr>
-          <w:rFonts w:ascii="Bentham" w:hAnsi="Bentham"/>
-        </w:rPr>
-      </w:pPr>
-      <w:r>
-        <w:rPr>
-          <w:rFonts w:ascii="Bentham" w:hAnsi="Bentham"/>
-        </w:rPr>
-        <w:t>The r-Squared for 2016 is 0.10472518139494967</w:t>
-      </w:r>
-    </w:p>
-    <w:p>
-      <w:pPr>
-        <w:jc w:val="center"/>
-        <w:rPr>
-          <w:rFonts w:ascii="Bentham" w:hAnsi="Bentham"/>
-        </w:rPr>
-      </w:pPr>
-    </w:p>
-    <w:p>
-      <w:pPr>
-        <w:jc w:val="center"/>
-        <w:rPr>
-          <w:rFonts w:ascii="Bentham" w:hAnsi="Bentham"/>
-        </w:rPr>
-      </w:pPr>
-      <w:r>
-        <w:rPr>
-          <w:rFonts w:ascii="Bentham" w:hAnsi="Bentham"/>
-        </w:rPr>
-        <w:t>The line equation for 2017 is y = 28068.11x + 11416.46</w:t>
-      </w:r>
-    </w:p>
-    <w:p>
-      <w:pPr>
-        <w:jc w:val="center"/>
-        <w:rPr>
-          <w:rFonts w:ascii="Bentham" w:hAnsi="Bentham"/>
-        </w:rPr>
-      </w:pPr>
-      <w:r>
-        <w:rPr>
-          <w:rFonts w:ascii="Bentham" w:hAnsi="Bentham"/>
-        </w:rPr>
-        <w:t>The r-Squared for 2017 is 0.09341235056496099</w:t>
-      </w:r>
-    </w:p>
-    <w:p>
-      <w:pPr>
-        <w:jc w:val="center"/>
-        <w:rPr>
-          <w:rFonts w:ascii="Bentham" w:hAnsi="Bentham"/>
-        </w:rPr>
-      </w:pPr>
-    </w:p>
-    <w:p>
-      <w:pPr>
-        <w:jc w:val="center"/>
-        <w:rPr>
-          <w:rFonts w:ascii="Bentham" w:hAnsi="Bentham"/>
-        </w:rPr>
-      </w:pPr>
-      <w:r>
-        <w:rPr>
-          <w:rFonts w:ascii="Bentham" w:hAnsi="Bentham"/>
-        </w:rPr>
-        <w:t>The line equation for 2018 is y = 76348.44x + -48057.92</w:t>
-      </w:r>
-    </w:p>
-    <w:p>
-      <w:pPr>
-        <w:jc w:val="center"/>
-        <w:rPr>
-          <w:rFonts w:ascii="Bentham" w:hAnsi="Bentham"/>
-        </w:rPr>
-      </w:pPr>
-      <w:r>
-        <w:rPr>
-          <w:rFonts w:ascii="Bentham" w:hAnsi="Bentham"/>
-        </w:rPr>
-        <w:t>The r-Squared for 2018 is 0.4123616254754726</w:t>
-      </w:r>
-    </w:p>
-    <w:p>
-      <w:pPr>
-        <w:rPr>
-          <w:rFonts w:ascii="Bentham" w:hAnsi="Bentham"/>
-        </w:rPr>
-      </w:pPr>
-    </w:p>
-    <w:p>
-      <w:pPr>
-        <w:rPr>
-          <w:rFonts w:ascii="Bentham" w:hAnsi="Bentham"/>
-        </w:rPr>
-      </w:pPr>
-    </w:p>
-    <w:p>
-      <w:pPr>
-        <w:rPr>
-          <w:rFonts w:ascii="Bentham" w:hAnsi="Bentham"/>
-        </w:rPr>
-      </w:pPr>
-    </w:p>
-    <w:p>
-      <w:pPr>
-        <w:rPr>
-          <w:rFonts w:ascii="Bentham" w:hAnsi="Bentham"/>
-        </w:rPr>
-      </w:pPr>
-    </w:p>
-    <w:p>
-      <w:pPr>
-        <w:rPr>
-          <w:rFonts w:ascii="Bentham" w:hAnsi="Bentham"/>
-        </w:rPr>
-      </w:pPr>
-      <w:r>
-        <w:rPr>
-          <w:rFonts w:ascii="Bentham" w:hAnsi="Bentham"/>
-        </w:rPr>
-        <w:t>Does the current weather forecast affect the price of avocados?</w:t>
-      </w:r>
-    </w:p>
-    <w:p>
-      <w:pPr>
-        <w:rPr>
-          <w:rFonts w:ascii="Bentham" w:hAnsi="Bentham"/>
-        </w:rPr>
-      </w:pPr>
     </w:p>
     <w:p>
       <w:pPr>
@@ -2360,22 +2573,244 @@
           <w:szCs w:val="32"/>
         </w:rPr>
       </w:pPr>
-      <w:r>
+    </w:p>
+    <w:p>
+      <w:pPr>
         <w:rPr>
           <w:rFonts w:ascii="Bentham" w:hAnsi="Bentham"/>
           <w:color w:val="002060"/>
           <w:sz w:val="32"/>
           <w:szCs w:val="32"/>
         </w:rPr>
-        <w:t xml:space="preserve">IV. </w:t>
-      </w:r>
-      <w:r>
+      </w:pPr>
+    </w:p>
+    <w:p>
+      <w:pPr>
         <w:rPr>
           <w:rFonts w:ascii="Bentham" w:hAnsi="Bentham"/>
           <w:color w:val="002060"/>
           <w:sz w:val="32"/>
           <w:szCs w:val="32"/>
         </w:rPr>
+      </w:pPr>
+    </w:p>
+    <w:p>
+      <w:pPr>
+        <w:rPr>
+          <w:rFonts w:ascii="Bentham" w:hAnsi="Bentham"/>
+          <w:color w:val="002060"/>
+          <w:sz w:val="32"/>
+          <w:szCs w:val="32"/>
+        </w:rPr>
+      </w:pPr>
+    </w:p>
+    <w:p>
+      <w:pPr>
+        <w:rPr>
+          <w:rFonts w:ascii="Bentham" w:hAnsi="Bentham"/>
+          <w:color w:val="002060"/>
+          <w:sz w:val="32"/>
+          <w:szCs w:val="32"/>
+        </w:rPr>
+      </w:pPr>
+    </w:p>
+    <w:p>
+      <w:pPr>
+        <w:rPr>
+          <w:rFonts w:ascii="Bentham" w:hAnsi="Bentham"/>
+          <w:color w:val="002060"/>
+          <w:sz w:val="32"/>
+          <w:szCs w:val="32"/>
+        </w:rPr>
+      </w:pPr>
+    </w:p>
+    <w:p>
+      <w:pPr>
+        <w:rPr>
+          <w:rFonts w:ascii="Bentham" w:hAnsi="Bentham"/>
+          <w:color w:val="002060"/>
+          <w:sz w:val="32"/>
+          <w:szCs w:val="32"/>
+        </w:rPr>
+      </w:pPr>
+    </w:p>
+    <w:p>
+      <w:pPr>
+        <w:rPr>
+          <w:rFonts w:ascii="Bentham" w:hAnsi="Bentham"/>
+          <w:color w:val="002060"/>
+          <w:sz w:val="32"/>
+          <w:szCs w:val="32"/>
+        </w:rPr>
+      </w:pPr>
+    </w:p>
+    <w:p>
+      <w:pPr>
+        <w:rPr>
+          <w:rFonts w:ascii="Bentham" w:hAnsi="Bentham"/>
+          <w:color w:val="002060"/>
+          <w:sz w:val="32"/>
+          <w:szCs w:val="32"/>
+        </w:rPr>
+      </w:pPr>
+    </w:p>
+    <w:p>
+      <w:pPr>
+        <w:jc w:val="center"/>
+        <w:rPr>
+          <w:rFonts w:ascii="Bentham" w:hAnsi="Bentham"/>
+          <w:color w:val="000000" w:themeColor="text1"/>
+        </w:rPr>
+      </w:pPr>
+      <w:r>
+        <w:rPr>
+          <w:rFonts w:ascii="Bentham" w:hAnsi="Bentham"/>
+          <w:color w:val="000000" w:themeColor="text1"/>
+        </w:rPr>
+        <w:t>The line equation is y = -0.0x + 1.56</w:t>
+      </w:r>
+    </w:p>
+    <w:p>
+      <w:pPr>
+        <w:jc w:val="center"/>
+        <w:rPr>
+          <w:rFonts w:ascii="Bentham" w:hAnsi="Bentham"/>
+          <w:color w:val="000000" w:themeColor="text1"/>
+        </w:rPr>
+      </w:pPr>
+      <w:r>
+        <w:rPr>
+          <w:rFonts w:ascii="Bentham" w:hAnsi="Bentham"/>
+          <w:color w:val="000000" w:themeColor="text1"/>
+        </w:rPr>
+        <w:t>The r-Squared is 0.040818288930768776</w:t>
+      </w:r>
+    </w:p>
+    <w:p>
+      <w:pPr>
+        <w:jc w:val="center"/>
+        <w:rPr>
+          <w:rFonts w:ascii="Bentham" w:hAnsi="Bentham"/>
+          <w:color w:val="000000" w:themeColor="text1"/>
+        </w:rPr>
+      </w:pPr>
+    </w:p>
+    <w:p>
+      <w:pPr>
+        <w:jc w:val="center"/>
+        <w:rPr>
+          <w:rFonts w:ascii="Bentham" w:hAnsi="Bentham"/>
+          <w:color w:val="000000" w:themeColor="text1"/>
+        </w:rPr>
+      </w:pPr>
+    </w:p>
+    <w:p>
+      <w:pPr>
+        <w:jc w:val="center"/>
+        <w:rPr>
+          <w:rFonts w:ascii="Bentham" w:hAnsi="Bentham"/>
+          <w:color w:val="000000" w:themeColor="text1"/>
+        </w:rPr>
+      </w:pPr>
+    </w:p>
+    <w:p>
+      <w:pPr>
+        <w:jc w:val="center"/>
+        <w:rPr>
+          <w:rFonts w:ascii="Bentham" w:hAnsi="Bentham"/>
+          <w:color w:val="000000" w:themeColor="text1"/>
+        </w:rPr>
+      </w:pPr>
+    </w:p>
+    <w:p>
+      <w:pPr>
+        <w:jc w:val="center"/>
+        <w:rPr>
+          <w:rFonts w:ascii="Bentham" w:hAnsi="Bentham"/>
+          <w:color w:val="000000" w:themeColor="text1"/>
+        </w:rPr>
+      </w:pPr>
+    </w:p>
+    <w:p>
+      <w:pPr>
+        <w:jc w:val="center"/>
+        <w:rPr>
+          <w:rFonts w:ascii="Bentham" w:hAnsi="Bentham"/>
+          <w:color w:val="000000" w:themeColor="text1"/>
+        </w:rPr>
+      </w:pPr>
+    </w:p>
+    <w:p>
+      <w:pPr>
+        <w:jc w:val="center"/>
+        <w:rPr>
+          <w:rFonts w:ascii="Bentham" w:hAnsi="Bentham"/>
+          <w:color w:val="000000" w:themeColor="text1"/>
+        </w:rPr>
+      </w:pPr>
+    </w:p>
+    <w:p>
+      <w:pPr>
+        <w:jc w:val="center"/>
+        <w:rPr>
+          <w:rFonts w:ascii="Bentham" w:hAnsi="Bentham"/>
+          <w:color w:val="000000" w:themeColor="text1"/>
+        </w:rPr>
+      </w:pPr>
+    </w:p>
+    <w:p>
+      <w:pPr>
+        <w:jc w:val="center"/>
+        <w:rPr>
+          <w:rFonts w:ascii="Bentham" w:hAnsi="Bentham"/>
+          <w:color w:val="000000" w:themeColor="text1"/>
+        </w:rPr>
+      </w:pPr>
+    </w:p>
+    <w:p>
+      <w:pPr>
+        <w:jc w:val="center"/>
+        <w:rPr>
+          <w:rFonts w:ascii="Bentham" w:hAnsi="Bentham"/>
+          <w:color w:val="000000" w:themeColor="text1"/>
+        </w:rPr>
+      </w:pPr>
+    </w:p>
+    <w:p>
+      <w:pPr>
+        <w:rPr>
+          <w:rFonts w:ascii="Bentham" w:hAnsi="Bentham"/>
+          <w:color w:val="002060"/>
+          <w:sz w:val="32"/>
+          <w:szCs w:val="32"/>
+        </w:rPr>
+      </w:pPr>
+    </w:p>
+    <w:p>
+      <w:pPr>
+        <w:rPr>
+          <w:rFonts w:ascii="Bentham" w:hAnsi="Bentham"/>
+          <w:color w:val="002060"/>
+          <w:sz w:val="32"/>
+          <w:szCs w:val="32"/>
+        </w:rPr>
+      </w:pPr>
+      <w:r>
+        <w:rPr>
+          <w:rFonts w:ascii="Bentham" w:hAnsi="Bentham"/>
+          <w:color w:val="002060"/>
+          <w:sz w:val="32"/>
+          <w:szCs w:val="32"/>
+        </w:rPr>
+        <w:t xml:space="preserve">IV. </w:t>
+      </w:r>
+      <w:r>
+        <w:rPr>
+          <w:rFonts w:ascii="Bentham" w:hAnsi="Bentham"/>
+          <w:color w:val="002060"/>
+          <w:sz w:val="32"/>
+          <w:szCs w:val="32"/>
+        </w:rPr>
         <w:t>Conclusion</w:t>
       </w:r>
     </w:p>
@@ -2386,11 +2821,19 @@
           <w:color w:val="000000" w:themeColor="text1"/>
         </w:rPr>
       </w:pPr>
-      <w:r>
+    </w:p>
+    <w:p>
+      <w:pPr>
         <w:rPr>
           <w:rFonts w:ascii="Bentham" w:hAnsi="Bentham"/>
           <w:color w:val="000000" w:themeColor="text1"/>
         </w:rPr>
+      </w:pPr>
+      <w:r>
+        <w:rPr>
+          <w:rFonts w:ascii="Bentham" w:hAnsi="Bentham"/>
+          <w:color w:val="000000" w:themeColor="text1"/>
+        </w:rPr>
         <w:t>The results that we received from our data shows that it is in fact millennials are a contributing factor on the average prices of avocados. In an overall comparison of total millennial population vs. all other total population it gave results with higher average prices on avocados with millennials.</w:t>
       </w:r>
     </w:p>
@@ -2415,6 +2858,29 @@
           <w:color w:val="000000" w:themeColor="text1"/>
         </w:rPr>
         <w:t>Median income is another factor that we must take in consideration as our data shows that the average household income may have help shape the average price of avocados. Each year does vary in how related this data is.</w:t>
+      </w:r>
+    </w:p>
+    <w:p>
+      <w:pPr>
+        <w:rPr>
+          <w:rFonts w:ascii="Bentham" w:hAnsi="Bentham"/>
+          <w:color w:val="000000" w:themeColor="text1"/>
+        </w:rPr>
+      </w:pPr>
+    </w:p>
+    <w:p>
+      <w:pPr>
+        <w:rPr>
+          <w:rFonts w:ascii="Bentham" w:hAnsi="Bentham"/>
+          <w:color w:val="000000" w:themeColor="text1"/>
+        </w:rPr>
+      </w:pPr>
+      <w:r>
+        <w:rPr>
+          <w:rFonts w:ascii="Bentham" w:hAnsi="Bentham"/>
+          <w:color w:val="000000" w:themeColor="text1"/>
+        </w:rPr>
+        <w:t>When it came to reviewing our city weather data and avocado prices, our team came to the outcome that there is no correlation that reflects that weather temperature has an effect on the prices on avocados.</w:t>
       </w:r>
     </w:p>
     <w:p>

</xml_diff>

<commit_message>
updated PPT missing images & correct write-up docx
</commit_message>
<xml_diff>
--- a/Write-Up.docx
+++ b/Write-Up.docx
@@ -2516,9 +2516,6 @@
         <w:instrText xml:space="preserve"> INCLUDEPICTURE "https://lh5.googleusercontent.com/aUY9Li6ghhlgHnzVUJK4Q21a3RiU8_SKKJDQFmKCy3c0S4Yfd2n4iWh4ythCCl4wL0r6K70la64b4xFilfw-WLsi98gVFNG0nONR1hzeL_EruFzZBT9D_cBAvD6ytJryPaKESviOeHI" \* MERGEFORMATINET </w:instrText>
       </w:r>
       <w:r>
-        <w:fldChar w:fldCharType="separate"/>
-      </w:r>
-      <w:r>
         <w:fldChar w:fldCharType="end"/>
       </w:r>
     </w:p>
@@ -2834,39 +2831,75 @@
           <w:rFonts w:ascii="Bentham" w:hAnsi="Bentham"/>
           <w:color w:val="000000" w:themeColor="text1"/>
         </w:rPr>
-        <w:t>The results that we received from our data shows that it is in fact millennials are a contributing factor on the average prices of avocados. In an overall comparison of total millennial population vs. all other total population it gave results with higher average prices on avocados with millennials.</w:t>
-      </w:r>
-    </w:p>
-    <w:p>
-      <w:pPr>
+        <w:t xml:space="preserve">The results that we received from our data </w:t>
+      </w:r>
+      <w:r>
         <w:rPr>
           <w:rFonts w:ascii="Bentham" w:hAnsi="Bentham"/>
           <w:color w:val="000000" w:themeColor="text1"/>
         </w:rPr>
-      </w:pPr>
-    </w:p>
-    <w:p>
-      <w:pPr>
+        <w:t xml:space="preserve">does not conclusively state that </w:t>
+      </w:r>
+      <w:r>
         <w:rPr>
           <w:rFonts w:ascii="Bentham" w:hAnsi="Bentham"/>
           <w:color w:val="000000" w:themeColor="text1"/>
         </w:rPr>
-      </w:pPr>
+        <w:t>millennials are a contributing factor on the average prices of avocados. In an overall comparison of total millennial population vs. all other total population</w:t>
+      </w:r>
       <w:r>
         <w:rPr>
           <w:rFonts w:ascii="Bentham" w:hAnsi="Bentham"/>
           <w:color w:val="000000" w:themeColor="text1"/>
         </w:rPr>
+        <w:t xml:space="preserve"> the end data (</w:t>
+      </w:r>
+      <w:proofErr w:type="spellStart"/>
+      <w:r>
+        <w:rPr>
+          <w:rFonts w:ascii="Bentham" w:hAnsi="Bentham"/>
+          <w:color w:val="000000" w:themeColor="text1"/>
+        </w:rPr>
+        <w:t>r-values</w:t>
+      </w:r>
+      <w:proofErr w:type="spellEnd"/>
+      <w:r>
+        <w:rPr>
+          <w:rFonts w:ascii="Bentham" w:hAnsi="Bentham"/>
+          <w:color w:val="000000" w:themeColor="text1"/>
+        </w:rPr>
+        <w:t>) is too low to be able to confirm.</w:t>
+      </w:r>
+    </w:p>
+    <w:p>
+      <w:pPr>
+        <w:rPr>
+          <w:rFonts w:ascii="Bentham" w:hAnsi="Bentham"/>
+          <w:color w:val="000000" w:themeColor="text1"/>
+        </w:rPr>
+      </w:pPr>
+    </w:p>
+    <w:p>
+      <w:pPr>
+        <w:rPr>
+          <w:rFonts w:ascii="Bentham" w:hAnsi="Bentham"/>
+          <w:color w:val="000000" w:themeColor="text1"/>
+        </w:rPr>
+      </w:pPr>
+      <w:r>
+        <w:rPr>
+          <w:rFonts w:ascii="Bentham" w:hAnsi="Bentham"/>
+          <w:color w:val="000000" w:themeColor="text1"/>
+        </w:rPr>
         <w:t>Median income is another factor that we must take in consideration as our data shows that the average household income may have help shape the average price of avocados. Each year does vary in how related this data is.</w:t>
       </w:r>
-    </w:p>
-    <w:p>
-      <w:pPr>
+      <w:r>
         <w:rPr>
           <w:rFonts w:ascii="Bentham" w:hAnsi="Bentham"/>
           <w:color w:val="000000" w:themeColor="text1"/>
         </w:rPr>
-      </w:pPr>
+        <w:t xml:space="preserve"> At least in 2018, we can see that it may have been a contributing factor yet overall data does not reflect this.</w:t>
+      </w:r>
     </w:p>
     <w:p>
       <w:pPr>
@@ -2875,11 +2908,19 @@
           <w:color w:val="000000" w:themeColor="text1"/>
         </w:rPr>
       </w:pPr>
-      <w:r>
+    </w:p>
+    <w:p>
+      <w:pPr>
         <w:rPr>
           <w:rFonts w:ascii="Bentham" w:hAnsi="Bentham"/>
           <w:color w:val="000000" w:themeColor="text1"/>
         </w:rPr>
+      </w:pPr>
+      <w:r>
+        <w:rPr>
+          <w:rFonts w:ascii="Bentham" w:hAnsi="Bentham"/>
+          <w:color w:val="000000" w:themeColor="text1"/>
+        </w:rPr>
         <w:t>When it came to reviewing our city weather data and avocado prices, our team came to the outcome that there is no correlation that reflects that weather temperature has an effect on the prices on avocados.</w:t>
       </w:r>
     </w:p>
@@ -2903,7 +2944,44 @@
           <w:rFonts w:ascii="Bentham" w:hAnsi="Bentham"/>
           <w:color w:val="000000" w:themeColor="text1"/>
         </w:rPr>
-        <w:t>In conclusion, if you decided to reside or visit a city with a high percentage population of millennials expect your next avocado toast to be pricer.</w:t>
+        <w:t>Overall, t</w:t>
+      </w:r>
+      <w:r>
+        <w:rPr>
+          <w:rFonts w:ascii="Bentham" w:hAnsi="Bentham"/>
+          <w:color w:val="000000" w:themeColor="text1"/>
+        </w:rPr>
+        <w:t xml:space="preserve">he </w:t>
+      </w:r>
+      <w:proofErr w:type="spellStart"/>
+      <w:r>
+        <w:rPr>
+          <w:rFonts w:ascii="Bentham" w:hAnsi="Bentham"/>
+          <w:color w:val="000000" w:themeColor="text1"/>
+        </w:rPr>
+        <w:t>r-values</w:t>
+      </w:r>
+      <w:proofErr w:type="spellEnd"/>
+      <w:r>
+        <w:rPr>
+          <w:rFonts w:ascii="Bentham" w:hAnsi="Bentham"/>
+          <w:color w:val="000000" w:themeColor="text1"/>
+        </w:rPr>
+        <w:t xml:space="preserve"> from our completed data does not show any correlation as it is low, closer to 0 rather than 1. </w:t>
+      </w:r>
+      <w:r>
+        <w:rPr>
+          <w:rFonts w:ascii="Bentham" w:hAnsi="Bentham"/>
+          <w:color w:val="000000" w:themeColor="text1"/>
+        </w:rPr>
+        <w:t xml:space="preserve">As a team, we have concluded that further data and research is needed in order to fully be able to make a correlation between millennials and other factors to the prices of avocados. </w:t>
+      </w:r>
+      <w:r>
+        <w:rPr>
+          <w:rFonts w:ascii="Bentham" w:hAnsi="Bentham"/>
+          <w:color w:val="000000" w:themeColor="text1"/>
+        </w:rPr>
+        <w:t xml:space="preserve"> There are many factors that may contribute to the pricing of avocados that we did not have data to include, such as the availability of avocados during peak vs non-peak season, harvest yield, or distance between the harvest location to the purchase location.</w:t>
       </w:r>
     </w:p>
     <w:sectPr>

</xml_diff>